<commit_message>
added references in literature survey
</commit_message>
<xml_diff>
--- a/Pre-Development/Ideation Phase/Literature Survey.docx
+++ b/Pre-Development/Ideation Phase/Literature Survey.docx
@@ -55,31 +55,7 @@
         <w:rPr>
           <w:lang w:val="en-IN"/>
         </w:rPr>
-        <w:t xml:space="preserve">A heart arrhythmia is an irregular heartbeat. Heart rhythm problems (heart arrhythmias) occur when the electrical signals that coordinate the heart's beats </w:t>
-      </w:r>
-      <w:r>
-        <w:rPr>
-          <w:lang w:val="en-IN"/>
-        </w:rPr>
-        <w:t>do not</w:t>
-      </w:r>
-      <w:r>
-        <w:rPr>
-          <w:lang w:val="en-IN"/>
-        </w:rPr>
-        <w:t xml:space="preserve"> work properly. The faulty </w:t>
-      </w:r>
-      <w:r>
-        <w:rPr>
-          <w:lang w:val="en-IN"/>
-        </w:rPr>
-        <w:t>signalling</w:t>
-      </w:r>
-      <w:r>
-        <w:rPr>
-          <w:lang w:val="en-IN"/>
-        </w:rPr>
-        <w:t xml:space="preserve"> causes the heart to beat too fast (tachycardia), too slow (bradycardia) or irregularly.</w:t>
+        <w:t>A heart arrhythmia is an irregular heartbeat. Heart rhythm problems (heart arrhythmias) occur when the electrical signals that coordinate the heart's beats do not work properly. The faulty signalling causes the heart to beat too fast (tachycardia), too slow (bradycardia) or irregularly.</w:t>
       </w:r>
       <w:r>
         <w:rPr>
@@ -111,56 +87,20 @@
         <w:rPr>
           <w:lang w:val="en-IN"/>
         </w:rPr>
-        <w:t xml:space="preserve">However, sometimes </w:t>
-      </w:r>
-      <w:r>
-        <w:rPr>
-          <w:lang w:val="en-IN"/>
-        </w:rPr>
-        <w:t>it is</w:t>
-      </w:r>
-      <w:r>
-        <w:rPr>
-          <w:lang w:val="en-IN"/>
-        </w:rPr>
-        <w:t xml:space="preserve"> normal for a person to have a fast or slow heart rate. For example, the heart rate may increase with exercise or slow down during sleep.</w:t>
-      </w:r>
-    </w:p>
-    <w:p>
-      <w:pPr>
-        <w:rPr>
-          <w:lang w:val="en-IN"/>
-        </w:rPr>
-      </w:pPr>
-      <w:r>
-        <w:rPr>
-          <w:lang w:val="en-IN"/>
-        </w:rPr>
-        <w:t xml:space="preserve">Heart arrhythmia treatment may include medications, catheter procedures, implanted </w:t>
-      </w:r>
-      <w:r>
-        <w:rPr>
-          <w:lang w:val="en-IN"/>
-        </w:rPr>
-        <w:t>devices,</w:t>
-      </w:r>
-      <w:r>
-        <w:rPr>
-          <w:lang w:val="en-IN"/>
-        </w:rPr>
-        <w:t xml:space="preserve"> or surgery to control or eliminate fast, </w:t>
-      </w:r>
-      <w:r>
-        <w:rPr>
-          <w:lang w:val="en-IN"/>
-        </w:rPr>
-        <w:t>slow,</w:t>
-      </w:r>
-      <w:r>
-        <w:rPr>
-          <w:lang w:val="en-IN"/>
-        </w:rPr>
-        <w:t xml:space="preserve"> or irregular heartbeats. A heart-healthy lifestyle can help prevent heart damage that can trigger certain heart arrhythmias.</w:t>
+        <w:t>However, sometimes it is normal for a person to have a fast or slow heart rate. For example, the heart rate may increase with exercise or slow down during sleep.</w:t>
+      </w:r>
+    </w:p>
+    <w:p>
+      <w:pPr>
+        <w:rPr>
+          <w:lang w:val="en-IN"/>
+        </w:rPr>
+      </w:pPr>
+      <w:r>
+        <w:rPr>
+          <w:lang w:val="en-IN"/>
+        </w:rPr>
+        <w:t>Heart arrhythmia treatment may include medications, catheter procedures, implanted devices, or surgery to control or eliminate fast, slow, or irregular heartbeats. A heart-healthy lifestyle can help prevent heart damage that can trigger certain heart arrhythmias.</w:t>
       </w:r>
     </w:p>
     <w:p>
@@ -234,19 +174,7 @@
         <w:rPr>
           <w:lang w:val="en-IN"/>
         </w:rPr>
-        <w:t xml:space="preserve">Atrial fibrillation (A-fib). Chaotic heart </w:t>
-      </w:r>
-      <w:r>
-        <w:rPr>
-          <w:lang w:val="en-IN"/>
-        </w:rPr>
-        <w:t>signalling</w:t>
-      </w:r>
-      <w:r>
-        <w:rPr>
-          <w:lang w:val="en-IN"/>
-        </w:rPr>
-        <w:t xml:space="preserve"> causes a rapid, uncoordinated heart rate. The condition may be temporary, but some A-fib episodes may not stop unless treated. A-fib is associated with serious complications such as stroke.</w:t>
+        <w:t>Atrial fibrillation (A-fib). Chaotic heart signalling causes a rapid, uncoordinated heart rate. The condition may be temporary, but some A-fib episodes may not stop unless treated. A-fib is associated with serious complications such as stroke.</w:t>
       </w:r>
     </w:p>
     <w:p>
@@ -265,19 +193,7 @@
           <w:lang w:val="en-IN"/>
         </w:rPr>
         <w:lastRenderedPageBreak/>
-        <w:t xml:space="preserve">Atrial flutter. Atrial flutter is </w:t>
-      </w:r>
-      <w:r>
-        <w:rPr>
-          <w:lang w:val="en-IN"/>
-        </w:rPr>
-        <w:t>like</w:t>
-      </w:r>
-      <w:r>
-        <w:rPr>
-          <w:lang w:val="en-IN"/>
-        </w:rPr>
-        <w:t xml:space="preserve"> A-fib, but heartbeats are more organized. Atrial flutter is also linked to stroke.</w:t>
+        <w:t>Atrial flutter. Atrial flutter is like A-fib, but heartbeats are more organized. Atrial flutter is also linked to stroke.</w:t>
       </w:r>
     </w:p>
     <w:p>
@@ -331,31 +247,7 @@
         <w:rPr>
           <w:lang w:val="en-IN"/>
         </w:rPr>
-        <w:t xml:space="preserve">Ventricular tachycardia. This rapid, regular heart rate starts with faulty electrical signals in the lower heart chambers (ventricles). The rapid heart rate </w:t>
-      </w:r>
-      <w:r>
-        <w:rPr>
-          <w:lang w:val="en-IN"/>
-        </w:rPr>
-        <w:t>does not</w:t>
-      </w:r>
-      <w:r>
-        <w:rPr>
-          <w:lang w:val="en-IN"/>
-        </w:rPr>
-        <w:t xml:space="preserve"> allow the ventricles to properly fill with blood. As a result, the heart </w:t>
-      </w:r>
-      <w:r>
-        <w:rPr>
-          <w:lang w:val="en-IN"/>
-        </w:rPr>
-        <w:t>cannot</w:t>
-      </w:r>
-      <w:r>
-        <w:rPr>
-          <w:lang w:val="en-IN"/>
-        </w:rPr>
-        <w:t xml:space="preserve"> pump enough blood to the body. Ventricular tachycardia may not cause serious problems in people with an otherwise healthy heart. In those with heart disease, ventricular tachycardia can be a medical emergency that requires immediate medical treatment.</w:t>
+        <w:t>Ventricular tachycardia. This rapid, regular heart rate starts with faulty electrical signals in the lower heart chambers (ventricles). The rapid heart rate does not allow the ventricles to properly fill with blood. As a result, the heart cannot pump enough blood to the body. Ventricular tachycardia may not cause serious problems in people with an otherwise healthy heart. In those with heart disease, ventricular tachycardia can be a medical emergency that requires immediate medical treatment.</w:t>
       </w:r>
     </w:p>
     <w:p>
@@ -557,6 +449,7 @@
       </w:pPr>
       <w:r>
         <w:rPr>
+          <w:noProof/>
           <w:lang w:val="en-IN"/>
         </w:rPr>
         <w:drawing>
@@ -818,6 +711,7 @@
       </w:pPr>
       <w:r>
         <w:rPr>
+          <w:noProof/>
           <w:lang w:val="en-IN"/>
         </w:rPr>
         <w:drawing>
@@ -949,7 +843,7 @@
             <v:path o:extrusionok="f" gradientshapeok="t" o:connecttype="rect"/>
             <o:lock v:ext="edit" aspectratio="t"/>
           </v:shapetype>
-          <v:shape id="_x0000_i1043" type="#_x0000_t75" alt="" style="width:24pt;height:24pt"/>
+          <v:shape id="_x0000_i1025" type="#_x0000_t75" alt="" style="width:24pt;height:24pt"/>
         </w:pict>
       </w:r>
       <w:r>
@@ -1560,6 +1454,188 @@
     </w:p>
     <w:p>
       <w:pPr>
+        <w:pStyle w:val="Heading1"/>
+        <w:rPr>
+          <w:lang w:val="en-IN"/>
+        </w:rPr>
+      </w:pPr>
+      <w:r>
+        <w:rPr>
+          <w:lang w:val="en-IN"/>
+        </w:rPr>
+        <w:lastRenderedPageBreak/>
+        <w:t>References</w:t>
+      </w:r>
+    </w:p>
+    <w:p>
+      <w:pPr>
+        <w:pStyle w:val="ListParagraph"/>
+        <w:numPr>
+          <w:ilvl w:val="0"/>
+          <w:numId w:val="6"/>
+        </w:numPr>
+        <w:rPr>
+          <w:lang w:val="en-IN"/>
+        </w:rPr>
+      </w:pPr>
+      <w:hyperlink r:id="rId8" w:history="1">
+        <w:r>
+          <w:rPr>
+            <w:rStyle w:val="Hyperlink"/>
+            <w:lang w:val="en-IN"/>
+          </w:rPr>
+          <w:t>https://www.mayoclinic.org/diseases-conditions/heart-arrhythmia/symptoms-causes/syc-20350668</w:t>
+        </w:r>
+      </w:hyperlink>
+    </w:p>
+    <w:p>
+      <w:pPr>
+        <w:pStyle w:val="ListParagraph"/>
+        <w:numPr>
+          <w:ilvl w:val="0"/>
+          <w:numId w:val="6"/>
+        </w:numPr>
+        <w:rPr>
+          <w:lang w:val="en-IN"/>
+        </w:rPr>
+      </w:pPr>
+      <w:hyperlink r:id="rId9" w:history="1">
+        <w:r>
+          <w:rPr>
+            <w:rStyle w:val="Hyperlink"/>
+            <w:lang w:val="en-IN"/>
+          </w:rPr>
+          <w:t>https://www.ncbi.nlm.nih.gov/pmc/articles/PMC8548158/</w:t>
+        </w:r>
+      </w:hyperlink>
+    </w:p>
+    <w:p>
+      <w:pPr>
+        <w:pStyle w:val="ListParagraph"/>
+        <w:numPr>
+          <w:ilvl w:val="0"/>
+          <w:numId w:val="6"/>
+        </w:numPr>
+        <w:rPr>
+          <w:lang w:val="en-IN"/>
+        </w:rPr>
+      </w:pPr>
+      <w:hyperlink r:id="rId10" w:history="1">
+        <w:r>
+          <w:rPr>
+            <w:rStyle w:val="Hyperlink"/>
+            <w:lang w:val="en-IN"/>
+          </w:rPr>
+          <w:t>https://my.clevelandclinic.org/health/diseases/16749-arrhythmia</w:t>
+        </w:r>
+      </w:hyperlink>
+    </w:p>
+    <w:p>
+      <w:pPr>
+        <w:pStyle w:val="ListParagraph"/>
+        <w:numPr>
+          <w:ilvl w:val="0"/>
+          <w:numId w:val="6"/>
+        </w:numPr>
+        <w:rPr>
+          <w:lang w:val="en-IN"/>
+        </w:rPr>
+      </w:pPr>
+      <w:hyperlink r:id="rId11" w:history="1">
+        <w:r>
+          <w:rPr>
+            <w:rStyle w:val="Hyperlink"/>
+            <w:lang w:val="en-IN"/>
+          </w:rPr>
+          <w:t>https://www.sciencedirect.com/topics/medicine-and-dentistry/ecg-abnormality</w:t>
+        </w:r>
+      </w:hyperlink>
+    </w:p>
+    <w:p>
+      <w:pPr>
+        <w:pStyle w:val="ListParagraph"/>
+        <w:numPr>
+          <w:ilvl w:val="0"/>
+          <w:numId w:val="6"/>
+        </w:numPr>
+        <w:rPr>
+          <w:lang w:val="en-IN"/>
+        </w:rPr>
+      </w:pPr>
+      <w:hyperlink r:id="rId12" w:history="1">
+        <w:r>
+          <w:rPr>
+            <w:rStyle w:val="Hyperlink"/>
+            <w:lang w:val="en-IN"/>
+          </w:rPr>
+          <w:t>https://www.ahajournals.org/doi/10.1161/CIRCULATIONAHA.118.036273</w:t>
+        </w:r>
+      </w:hyperlink>
+    </w:p>
+    <w:p>
+      <w:pPr>
+        <w:pStyle w:val="ListParagraph"/>
+        <w:numPr>
+          <w:ilvl w:val="0"/>
+          <w:numId w:val="6"/>
+        </w:numPr>
+        <w:rPr>
+          <w:lang w:val="en-IN"/>
+        </w:rPr>
+      </w:pPr>
+      <w:hyperlink r:id="rId13" w:history="1">
+        <w:r>
+          <w:rPr>
+            <w:rStyle w:val="Hyperlink"/>
+            <w:lang w:val="en-IN"/>
+          </w:rPr>
+          <w:t>https://upperhillcardiovascularcentre.com/abnormal-ecg-results/#:~:text=An%20abnormal%20ECG%20can%20mean,attack%20or%20a%20dangerous%20arrhythmia</w:t>
+        </w:r>
+      </w:hyperlink>
+      <w:r>
+        <w:rPr>
+          <w:lang w:val="en-IN"/>
+        </w:rPr>
+        <w:t>.</w:t>
+      </w:r>
+    </w:p>
+    <w:p>
+      <w:pPr>
+        <w:pStyle w:val="ListParagraph"/>
+        <w:numPr>
+          <w:ilvl w:val="0"/>
+          <w:numId w:val="6"/>
+        </w:numPr>
+        <w:rPr>
+          <w:lang w:val="en-IN"/>
+        </w:rPr>
+      </w:pPr>
+      <w:hyperlink r:id="rId14" w:history="1">
+        <w:r>
+          <w:rPr>
+            <w:rStyle w:val="Hyperlink"/>
+            <w:lang w:val="en-IN"/>
+          </w:rPr>
+          <w:t>https://www.nhs.uk/conditions/electrocardiogram/#:~:text=An%20electrocardiogram%20(ECG)%20is%20a,heart%20each%20time%20it%20beats</w:t>
+        </w:r>
+      </w:hyperlink>
+      <w:r>
+        <w:rPr>
+          <w:lang w:val="en-IN"/>
+        </w:rPr>
+        <w:t>.</w:t>
+      </w:r>
+    </w:p>
+    <w:p>
+      <w:pPr>
+        <w:pStyle w:val="ListParagraph"/>
+        <w:rPr>
+          <w:lang w:val="en-IN"/>
+        </w:rPr>
+      </w:pPr>
+    </w:p>
+    <w:p>
+      <w:pPr>
         <w:rPr>
           <w:lang w:val="en-IN"/>
         </w:rPr>
@@ -2080,6 +2156,119 @@
     </w:lvl>
   </w:abstractNum>
   <w:abstractNum w:abstractNumId="4" w15:restartNumberingAfterBreak="0">
+    <w:nsid w:val="5DBA69BF"/>
+    <w:multiLevelType w:val="hybridMultilevel"/>
+    <w:tmpl w:val="13ECA012"/>
+    <w:lvl w:ilvl="0" w:tplc="40090001">
+      <w:start w:val="1"/>
+      <w:numFmt w:val="bullet"/>
+      <w:lvlText w:val=""/>
+      <w:lvlJc w:val="left"/>
+      <w:pPr>
+        <w:ind w:left="720" w:hanging="360"/>
+      </w:pPr>
+      <w:rPr>
+        <w:rFonts w:ascii="Symbol" w:hAnsi="Symbol" w:hint="default"/>
+      </w:rPr>
+    </w:lvl>
+    <w:lvl w:ilvl="1" w:tplc="40090003" w:tentative="1">
+      <w:start w:val="1"/>
+      <w:numFmt w:val="bullet"/>
+      <w:lvlText w:val="o"/>
+      <w:lvlJc w:val="left"/>
+      <w:pPr>
+        <w:ind w:left="1440" w:hanging="360"/>
+      </w:pPr>
+      <w:rPr>
+        <w:rFonts w:ascii="Courier New" w:hAnsi="Courier New" w:cs="Courier New" w:hint="default"/>
+      </w:rPr>
+    </w:lvl>
+    <w:lvl w:ilvl="2" w:tplc="40090005" w:tentative="1">
+      <w:start w:val="1"/>
+      <w:numFmt w:val="bullet"/>
+      <w:lvlText w:val=""/>
+      <w:lvlJc w:val="left"/>
+      <w:pPr>
+        <w:ind w:left="2160" w:hanging="360"/>
+      </w:pPr>
+      <w:rPr>
+        <w:rFonts w:ascii="Wingdings" w:hAnsi="Wingdings" w:hint="default"/>
+      </w:rPr>
+    </w:lvl>
+    <w:lvl w:ilvl="3" w:tplc="40090001" w:tentative="1">
+      <w:start w:val="1"/>
+      <w:numFmt w:val="bullet"/>
+      <w:lvlText w:val=""/>
+      <w:lvlJc w:val="left"/>
+      <w:pPr>
+        <w:ind w:left="2880" w:hanging="360"/>
+      </w:pPr>
+      <w:rPr>
+        <w:rFonts w:ascii="Symbol" w:hAnsi="Symbol" w:hint="default"/>
+      </w:rPr>
+    </w:lvl>
+    <w:lvl w:ilvl="4" w:tplc="40090003" w:tentative="1">
+      <w:start w:val="1"/>
+      <w:numFmt w:val="bullet"/>
+      <w:lvlText w:val="o"/>
+      <w:lvlJc w:val="left"/>
+      <w:pPr>
+        <w:ind w:left="3600" w:hanging="360"/>
+      </w:pPr>
+      <w:rPr>
+        <w:rFonts w:ascii="Courier New" w:hAnsi="Courier New" w:cs="Courier New" w:hint="default"/>
+      </w:rPr>
+    </w:lvl>
+    <w:lvl w:ilvl="5" w:tplc="40090005" w:tentative="1">
+      <w:start w:val="1"/>
+      <w:numFmt w:val="bullet"/>
+      <w:lvlText w:val=""/>
+      <w:lvlJc w:val="left"/>
+      <w:pPr>
+        <w:ind w:left="4320" w:hanging="360"/>
+      </w:pPr>
+      <w:rPr>
+        <w:rFonts w:ascii="Wingdings" w:hAnsi="Wingdings" w:hint="default"/>
+      </w:rPr>
+    </w:lvl>
+    <w:lvl w:ilvl="6" w:tplc="40090001" w:tentative="1">
+      <w:start w:val="1"/>
+      <w:numFmt w:val="bullet"/>
+      <w:lvlText w:val=""/>
+      <w:lvlJc w:val="left"/>
+      <w:pPr>
+        <w:ind w:left="5040" w:hanging="360"/>
+      </w:pPr>
+      <w:rPr>
+        <w:rFonts w:ascii="Symbol" w:hAnsi="Symbol" w:hint="default"/>
+      </w:rPr>
+    </w:lvl>
+    <w:lvl w:ilvl="7" w:tplc="40090003" w:tentative="1">
+      <w:start w:val="1"/>
+      <w:numFmt w:val="bullet"/>
+      <w:lvlText w:val="o"/>
+      <w:lvlJc w:val="left"/>
+      <w:pPr>
+        <w:ind w:left="5760" w:hanging="360"/>
+      </w:pPr>
+      <w:rPr>
+        <w:rFonts w:ascii="Courier New" w:hAnsi="Courier New" w:cs="Courier New" w:hint="default"/>
+      </w:rPr>
+    </w:lvl>
+    <w:lvl w:ilvl="8" w:tplc="40090005" w:tentative="1">
+      <w:start w:val="1"/>
+      <w:numFmt w:val="bullet"/>
+      <w:lvlText w:val=""/>
+      <w:lvlJc w:val="left"/>
+      <w:pPr>
+        <w:ind w:left="6480" w:hanging="360"/>
+      </w:pPr>
+      <w:rPr>
+        <w:rFonts w:ascii="Wingdings" w:hAnsi="Wingdings" w:hint="default"/>
+      </w:rPr>
+    </w:lvl>
+  </w:abstractNum>
+  <w:abstractNum w:abstractNumId="5" w15:restartNumberingAfterBreak="0">
     <w:nsid w:val="667B51BD"/>
     <w:multiLevelType w:val="multilevel"/>
     <w:tmpl w:val="F47866B0"/>
@@ -2238,10 +2427,13 @@
     <w:abstractNumId w:val="0"/>
   </w:num>
   <w:num w:numId="4" w16cid:durableId="1307971596">
-    <w:abstractNumId w:val="4"/>
+    <w:abstractNumId w:val="5"/>
   </w:num>
   <w:num w:numId="5" w16cid:durableId="1866206769">
     <w:abstractNumId w:val="2"/>
+  </w:num>
+  <w:num w:numId="6" w16cid:durableId="327178404">
+    <w:abstractNumId w:val="4"/>
   </w:num>
 </w:numbering>
 </file>
@@ -2715,6 +2907,7 @@
   <w:style w:type="character" w:default="1" w:styleId="DefaultParagraphFont">
     <w:name w:val="Default Paragraph Font"/>
     <w:uiPriority w:val="1"/>
+    <w:semiHidden/>
     <w:unhideWhenUsed/>
   </w:style>
   <w:style w:type="table" w:default="1" w:styleId="TableNormal">
@@ -2788,6 +2981,29 @@
       <w:ind w:left="720"/>
       <w:contextualSpacing/>
     </w:pPr>
+  </w:style>
+  <w:style w:type="character" w:styleId="Hyperlink">
+    <w:name w:val="Hyperlink"/>
+    <w:basedOn w:val="DefaultParagraphFont"/>
+    <w:uiPriority w:val="99"/>
+    <w:unhideWhenUsed/>
+    <w:rsid w:val="00BC3ADF"/>
+    <w:rPr>
+      <w:color w:val="0000FF" w:themeColor="hyperlink"/>
+      <w:u w:val="single"/>
+    </w:rPr>
+  </w:style>
+  <w:style w:type="character" w:styleId="UnresolvedMention">
+    <w:name w:val="Unresolved Mention"/>
+    <w:basedOn w:val="DefaultParagraphFont"/>
+    <w:uiPriority w:val="99"/>
+    <w:semiHidden/>
+    <w:unhideWhenUsed/>
+    <w:rsid w:val="00BC3ADF"/>
+    <w:rPr>
+      <w:color w:val="605E5C"/>
+      <w:shd w:val="clear" w:color="auto" w:fill="E1DFDD"/>
+    </w:rPr>
   </w:style>
 </w:styles>
 </file>

</xml_diff>